<commit_message>
Documentation for v1.1 release
</commit_message>
<xml_diff>
--- a/github-releases/v1_1.docx
+++ b/github-releases/v1_1.docx
@@ -3,8 +3,537 @@
 <w:document xmlns:wpc="http://schemas.microsoft.com/office/word/2010/wordprocessingCanvas" xmlns:mc="http://schemas.openxmlformats.org/markup-compatibility/2006" xmlns:o="urn:schemas-microsoft-com:office:office" xmlns:r="http://schemas.openxmlformats.org/officeDocument/2006/relationships" xmlns:m="http://schemas.openxmlformats.org/officeDocument/2006/math" xmlns:v="urn:schemas-microsoft-com:vml" xmlns:wp14="http://schemas.microsoft.com/office/word/2010/wordprocessingDrawing" xmlns:wp="http://schemas.openxmlformats.org/drawingml/2006/wordprocessingDrawing" xmlns:w10="urn:schemas-microsoft-com:office:word" xmlns:w="http://schemas.openxmlformats.org/wordprocessingml/2006/main" xmlns:w14="http://schemas.microsoft.com/office/word/2010/wordml" xmlns:w15="http://schemas.microsoft.com/office/word/2012/wordml" xmlns:wpg="http://schemas.microsoft.com/office/word/2010/wordprocessingGroup" xmlns:wpi="http://schemas.microsoft.com/office/word/2010/wordprocessingInk" xmlns:wne="http://schemas.microsoft.com/office/word/2006/wordml" xmlns:wps="http://schemas.microsoft.com/office/word/2010/wordprocessingShape" mc:Ignorable="w14 w15 wp14">
   <w:body>
     <w:p>
+      <w:pPr>
+        <w:rPr>
+          <w:lang w:val="en-US"/>
+        </w:rPr>
+      </w:pPr>
+      <w:r>
+        <w:rPr>
+          <w:lang w:val="en-US"/>
+        </w:rPr>
+        <w:t>New changes:</w:t>
+      </w:r>
+    </w:p>
+    <w:p>
+      <w:pPr>
+        <w:pStyle w:val="ListParagraph"/>
+        <w:numPr>
+          <w:ilvl w:val="0"/>
+          <w:numId w:val="3"/>
+        </w:numPr>
+        <w:rPr>
+          <w:lang w:val="en-US"/>
+        </w:rPr>
+      </w:pPr>
+      <w:r>
+        <w:rPr>
+          <w:lang w:val="en-US"/>
+        </w:rPr>
+        <w:t>Layout enhancements</w:t>
+      </w:r>
+    </w:p>
+    <w:p>
+      <w:pPr>
+        <w:pStyle w:val="ListParagraph"/>
+        <w:numPr>
+          <w:ilvl w:val="0"/>
+          <w:numId w:val="3"/>
+        </w:numPr>
+        <w:rPr>
+          <w:lang w:val="en-US"/>
+        </w:rPr>
+      </w:pPr>
+      <w:r>
+        <w:rPr>
+          <w:lang w:val="en-US"/>
+        </w:rPr>
+        <w:t>Applied box shadows</w:t>
+      </w:r>
+    </w:p>
+    <w:p>
+      <w:pPr>
+        <w:pStyle w:val="ListParagraph"/>
+        <w:numPr>
+          <w:ilvl w:val="0"/>
+          <w:numId w:val="3"/>
+        </w:numPr>
+        <w:rPr>
+          <w:lang w:val="en-US"/>
+        </w:rPr>
+      </w:pPr>
+      <w:r>
+        <w:rPr>
+          <w:lang w:val="en-US"/>
+        </w:rPr>
+        <w:t>Highlighted titles</w:t>
+      </w:r>
+    </w:p>
+    <w:p>
+      <w:pPr>
+        <w:pStyle w:val="ListParagraph"/>
+        <w:numPr>
+          <w:ilvl w:val="0"/>
+          <w:numId w:val="3"/>
+        </w:numPr>
+        <w:rPr>
+          <w:lang w:val="en-US"/>
+        </w:rPr>
+      </w:pPr>
+      <w:r>
+        <w:rPr>
+          <w:lang w:val="en-US"/>
+        </w:rPr>
+        <w:t>New text fonts</w:t>
+      </w:r>
+    </w:p>
+    <w:p>
+      <w:pPr>
+        <w:pStyle w:val="ListParagraph"/>
+        <w:numPr>
+          <w:ilvl w:val="0"/>
+          <w:numId w:val="3"/>
+        </w:numPr>
+        <w:rPr>
+          <w:lang w:val="en-US"/>
+        </w:rPr>
+      </w:pPr>
+      <w:r>
+        <w:rPr>
+          <w:lang w:val="en-US"/>
+        </w:rPr>
+        <w:t>Set a main color theme for the website</w:t>
+      </w:r>
+    </w:p>
+    <w:p>
+      <w:pPr>
+        <w:rPr>
+          <w:lang w:val="en-US"/>
+        </w:rPr>
+      </w:pPr>
+      <w:r>
+        <w:rPr>
+          <w:lang w:val="en-US"/>
+        </w:rPr>
+        <w:t>Relevant implications:</w:t>
+      </w:r>
+    </w:p>
+    <w:p>
+      <w:pPr>
+        <w:pStyle w:val="ListParagraph"/>
+        <w:numPr>
+          <w:ilvl w:val="0"/>
+          <w:numId w:val="3"/>
+        </w:numPr>
+        <w:rPr>
+          <w:lang w:val="en-US"/>
+        </w:rPr>
+      </w:pPr>
+      <w:r>
+        <w:rPr>
+          <w:lang w:val="en-US"/>
+        </w:rPr>
+        <w:t xml:space="preserve">Sustainability: uses CSS variables – summarizes the repeating </w:t>
+      </w:r>
+      <w:r>
+        <w:rPr>
+          <w:lang w:val="en-US"/>
+        </w:rPr>
+        <w:t>color</w:t>
+      </w:r>
+      <w:r>
+        <w:rPr>
+          <w:lang w:val="en-US"/>
+        </w:rPr>
+        <w:t xml:space="preserve"> setting in one place so it the changes can be simple but repeat through the entire webpage.</w:t>
+      </w:r>
+    </w:p>
+    <w:p>
+      <w:pPr>
+        <w:pStyle w:val="ListParagraph"/>
+        <w:numPr>
+          <w:ilvl w:val="0"/>
+          <w:numId w:val="3"/>
+        </w:numPr>
+        <w:rPr>
+          <w:lang w:val="en-US"/>
+        </w:rPr>
+      </w:pPr>
+      <w:r>
+        <w:rPr>
+          <w:lang w:val="en-US"/>
+        </w:rPr>
+        <w:t>Usability: Looking forward to adding navigation bar to make the experience smoother.</w:t>
+      </w:r>
+    </w:p>
+    <w:p>
+      <w:pPr>
+        <w:pStyle w:val="ListParagraph"/>
+        <w:numPr>
+          <w:ilvl w:val="0"/>
+          <w:numId w:val="3"/>
+        </w:numPr>
+        <w:rPr>
+          <w:lang w:val="en-US"/>
+        </w:rPr>
+      </w:pPr>
+      <w:r>
+        <w:rPr>
+          <w:lang w:val="en-US"/>
+        </w:rPr>
+        <w:t>End-user considerations:  the content on the website is kept to a minimum in order to deliver the key informations as quick and as convenient as possible.</w:t>
+      </w:r>
+    </w:p>
+    <w:p>
+      <w:pPr>
+        <w:pStyle w:val="ListParagraph"/>
+        <w:numPr>
+          <w:ilvl w:val="0"/>
+          <w:numId w:val="3"/>
+        </w:numPr>
+        <w:rPr>
+          <w:lang w:val="en-US"/>
+        </w:rPr>
+      </w:pPr>
+      <w:r>
+        <w:rPr>
+          <w:lang w:val="en-US"/>
+        </w:rPr>
+        <w:t xml:space="preserve">Aesthetics: </w:t>
+      </w:r>
+      <w:r>
+        <w:rPr>
+          <w:lang w:val="en-US"/>
+        </w:rPr>
+        <w:t xml:space="preserve">Clean layout with </w:t>
+      </w:r>
+      <w:r>
+        <w:rPr>
+          <w:lang w:val="en-US"/>
+        </w:rPr>
+        <w:t>colored</w:t>
+      </w:r>
+      <w:r>
+        <w:rPr>
+          <w:lang w:val="en-US"/>
+        </w:rPr>
+        <w:t xml:space="preserve"> sections</w:t>
+      </w:r>
+    </w:p>
+    <w:p>
+      <w:pPr>
+        <w:rPr>
+          <w:lang w:val="en-US"/>
+        </w:rPr>
+      </w:pPr>
+      <w:r>
+        <w:rPr>
+          <w:lang w:val="en-US"/>
+        </w:rPr>
+        <w:t>Code validation: with validator.w3.org</w:t>
+      </w:r>
+    </w:p>
+    <w:p>
+      <w:pPr>
+        <w:rPr>
+          <w:lang w:val="en-US"/>
+        </w:rPr>
+      </w:pPr>
+      <w:r>
+        <w:rPr>
+          <w:noProof/>
+        </w:rPr>
+        <w:drawing>
+          <wp:inline distT="0" distB="0" distL="0" distR="0" wp14:anchorId="609348A3" wp14:editId="741B57C6">
+            <wp:extent cx="5731510" cy="4399280"/>
+            <wp:effectExtent l="0" t="0" r="2540" b="1270"/>
+            <wp:docPr id="1" name="Picture 1"/>
+            <wp:cNvGraphicFramePr>
+              <a:graphicFrameLocks xmlns:a="http://schemas.openxmlformats.org/drawingml/2006/main" noChangeAspect="1"/>
+            </wp:cNvGraphicFramePr>
+            <a:graphic xmlns:a="http://schemas.openxmlformats.org/drawingml/2006/main">
+              <a:graphicData uri="http://schemas.openxmlformats.org/drawingml/2006/picture">
+                <pic:pic xmlns:pic="http://schemas.openxmlformats.org/drawingml/2006/picture">
+                  <pic:nvPicPr>
+                    <pic:cNvPr id="1" name=""/>
+                    <pic:cNvPicPr/>
+                  </pic:nvPicPr>
+                  <pic:blipFill>
+                    <a:blip r:embed="rId5"/>
+                    <a:stretch>
+                      <a:fillRect/>
+                    </a:stretch>
+                  </pic:blipFill>
+                  <pic:spPr>
+                    <a:xfrm>
+                      <a:off x="0" y="0"/>
+                      <a:ext cx="5731510" cy="4399280"/>
+                    </a:xfrm>
+                    <a:prstGeom prst="rect">
+                      <a:avLst/>
+                    </a:prstGeom>
+                  </pic:spPr>
+                </pic:pic>
+              </a:graphicData>
+            </a:graphic>
+          </wp:inline>
+        </w:drawing>
+      </w:r>
+    </w:p>
+    <w:p>
+      <w:pPr>
+        <w:rPr>
+          <w:lang w:val="en-US"/>
+        </w:rPr>
+      </w:pPr>
+      <w:r>
+        <w:rPr>
+          <w:lang w:val="en-US"/>
+        </w:rPr>
+        <w:t>2 less errors from previous validation</w:t>
+      </w:r>
+    </w:p>
+    <w:p>
+      <w:pPr>
+        <w:rPr>
+          <w:lang w:val="en-US"/>
+        </w:rPr>
+      </w:pPr>
+      <w:r>
+        <w:rPr>
+          <w:lang w:val="en-US"/>
+        </w:rPr>
+        <w:t>Gantt chart:</w:t>
+      </w:r>
+      <w:r>
+        <w:rPr>
+          <w:lang w:val="en-US"/>
+        </w:rPr>
+        <w:t xml:space="preserve"> Had to change the timeline for most activities from “Coding” to “Report”, marked off finished activities</w:t>
+      </w:r>
       <w:bookmarkStart w:id="0" w:name="_GoBack"/>
       <w:bookmarkEnd w:id="0"/>
+    </w:p>
+    <w:p>
+      <w:pPr>
+        <w:rPr>
+          <w:lang w:val="en-US"/>
+        </w:rPr>
+      </w:pPr>
+      <w:r>
+        <w:rPr>
+          <w:noProof/>
+        </w:rPr>
+        <w:lastRenderedPageBreak/>
+        <w:drawing>
+          <wp:inline distT="0" distB="0" distL="0" distR="0" wp14:anchorId="01781383" wp14:editId="76912ECD">
+            <wp:extent cx="5731510" cy="2567940"/>
+            <wp:effectExtent l="0" t="0" r="2540" b="3810"/>
+            <wp:docPr id="2" name="Picture 2"/>
+            <wp:cNvGraphicFramePr>
+              <a:graphicFrameLocks xmlns:a="http://schemas.openxmlformats.org/drawingml/2006/main" noChangeAspect="1"/>
+            </wp:cNvGraphicFramePr>
+            <a:graphic xmlns:a="http://schemas.openxmlformats.org/drawingml/2006/main">
+              <a:graphicData uri="http://schemas.openxmlformats.org/drawingml/2006/picture">
+                <pic:pic xmlns:pic="http://schemas.openxmlformats.org/drawingml/2006/picture">
+                  <pic:nvPicPr>
+                    <pic:cNvPr id="1" name=""/>
+                    <pic:cNvPicPr/>
+                  </pic:nvPicPr>
+                  <pic:blipFill>
+                    <a:blip r:embed="rId6"/>
+                    <a:stretch>
+                      <a:fillRect/>
+                    </a:stretch>
+                  </pic:blipFill>
+                  <pic:spPr>
+                    <a:xfrm>
+                      <a:off x="0" y="0"/>
+                      <a:ext cx="5731510" cy="2567940"/>
+                    </a:xfrm>
+                    <a:prstGeom prst="rect">
+                      <a:avLst/>
+                    </a:prstGeom>
+                  </pic:spPr>
+                </pic:pic>
+              </a:graphicData>
+            </a:graphic>
+          </wp:inline>
+        </w:drawing>
+      </w:r>
+    </w:p>
+    <w:p>
+      <w:pPr>
+        <w:rPr>
+          <w:lang w:val="en-US"/>
+        </w:rPr>
+      </w:pPr>
+    </w:p>
+    <w:p>
+      <w:pPr>
+        <w:rPr>
+          <w:lang w:val="en-US"/>
+        </w:rPr>
+      </w:pPr>
+      <w:r>
+        <w:rPr>
+          <w:noProof/>
+        </w:rPr>
+        <w:drawing>
+          <wp:anchor distT="0" distB="0" distL="114300" distR="114300" simplePos="0" relativeHeight="251658240" behindDoc="0" locked="0" layoutInCell="1" allowOverlap="1" wp14:anchorId="3869FAE7" wp14:editId="54CB4749">
+            <wp:simplePos x="0" y="0"/>
+            <wp:positionH relativeFrom="column">
+              <wp:posOffset>1857375</wp:posOffset>
+            </wp:positionH>
+            <wp:positionV relativeFrom="paragraph">
+              <wp:posOffset>37465</wp:posOffset>
+            </wp:positionV>
+            <wp:extent cx="4489450" cy="4676140"/>
+            <wp:effectExtent l="0" t="0" r="6350" b="0"/>
+            <wp:wrapSquare wrapText="bothSides"/>
+            <wp:docPr id="6" name="Picture 6"/>
+            <wp:cNvGraphicFramePr>
+              <a:graphicFrameLocks xmlns:a="http://schemas.openxmlformats.org/drawingml/2006/main" noChangeAspect="1"/>
+            </wp:cNvGraphicFramePr>
+            <a:graphic xmlns:a="http://schemas.openxmlformats.org/drawingml/2006/main">
+              <a:graphicData uri="http://schemas.openxmlformats.org/drawingml/2006/picture">
+                <pic:pic xmlns:pic="http://schemas.openxmlformats.org/drawingml/2006/picture">
+                  <pic:nvPicPr>
+                    <pic:cNvPr id="6" name="v1.1"/>
+                    <pic:cNvPicPr/>
+                  </pic:nvPicPr>
+                  <pic:blipFill>
+                    <a:blip r:embed="rId7" cstate="print">
+                      <a:extLst>
+                        <a:ext uri="{28A0092B-C50C-407E-A947-70E740481C1C}">
+                          <a14:useLocalDpi xmlns:a14="http://schemas.microsoft.com/office/drawing/2010/main" val="0"/>
+                        </a:ext>
+                      </a:extLst>
+                    </a:blip>
+                    <a:stretch>
+                      <a:fillRect/>
+                    </a:stretch>
+                  </pic:blipFill>
+                  <pic:spPr>
+                    <a:xfrm>
+                      <a:off x="0" y="0"/>
+                      <a:ext cx="4489450" cy="4676140"/>
+                    </a:xfrm>
+                    <a:prstGeom prst="rect">
+                      <a:avLst/>
+                    </a:prstGeom>
+                  </pic:spPr>
+                </pic:pic>
+              </a:graphicData>
+            </a:graphic>
+            <wp14:sizeRelH relativeFrom="margin">
+              <wp14:pctWidth>0</wp14:pctWidth>
+            </wp14:sizeRelH>
+            <wp14:sizeRelV relativeFrom="margin">
+              <wp14:pctHeight>0</wp14:pctHeight>
+            </wp14:sizeRelV>
+          </wp:anchor>
+        </w:drawing>
+      </w:r>
+      <w:r>
+        <w:rPr>
+          <w:lang w:val="en-US"/>
+        </w:rPr>
+        <w:t>The website so far:</w:t>
+      </w:r>
+    </w:p>
+    <w:p>
+      <w:pPr>
+        <w:rPr>
+          <w:lang w:val="en-US"/>
+        </w:rPr>
+      </w:pPr>
+      <w:r>
+        <w:rPr>
+          <w:lang w:val="en-US"/>
+        </w:rPr>
+        <w:t>Issues:</w:t>
+      </w:r>
+    </w:p>
+    <w:p>
+      <w:pPr>
+        <w:rPr>
+          <w:lang w:val="en-US"/>
+        </w:rPr>
+      </w:pPr>
+      <w:r>
+        <w:rPr>
+          <w:lang w:val="en-US"/>
+        </w:rPr>
+        <w:t xml:space="preserve">None to my opinion </w:t>
+      </w:r>
+    </w:p>
+    <w:p>
+      <w:pPr>
+        <w:rPr>
+          <w:lang w:val="en-US"/>
+        </w:rPr>
+      </w:pPr>
+      <w:r>
+        <w:rPr>
+          <w:lang w:val="en-US"/>
+        </w:rPr>
+        <w:t>Future planning:</w:t>
+      </w:r>
+    </w:p>
+    <w:p>
+      <w:pPr>
+        <w:pStyle w:val="ListParagraph"/>
+        <w:numPr>
+          <w:ilvl w:val="0"/>
+          <w:numId w:val="3"/>
+        </w:numPr>
+        <w:rPr>
+          <w:lang w:val="en-US"/>
+        </w:rPr>
+      </w:pPr>
+      <w:r>
+        <w:rPr>
+          <w:lang w:val="en-US"/>
+        </w:rPr>
+        <w:t>Implement javascript slideshow for the hero image section</w:t>
+      </w:r>
+    </w:p>
+    <w:p>
+      <w:pPr>
+        <w:pStyle w:val="ListParagraph"/>
+        <w:numPr>
+          <w:ilvl w:val="0"/>
+          <w:numId w:val="3"/>
+        </w:numPr>
+        <w:rPr>
+          <w:lang w:val="en-US"/>
+        </w:rPr>
+      </w:pPr>
+      <w:r>
+        <w:rPr>
+          <w:lang w:val="en-US"/>
+        </w:rPr>
+        <w:t>Add navigation bar</w:t>
+      </w:r>
+    </w:p>
+    <w:p>
+      <w:pPr>
+        <w:pStyle w:val="ListParagraph"/>
+        <w:numPr>
+          <w:ilvl w:val="0"/>
+          <w:numId w:val="3"/>
+        </w:numPr>
+        <w:rPr>
+          <w:lang w:val="en-US"/>
+        </w:rPr>
+      </w:pPr>
+      <w:r>
+        <w:rPr>
+          <w:lang w:val="en-US"/>
+        </w:rPr>
+        <w:t>Gather user review</w:t>
+      </w:r>
     </w:p>
     <w:sectPr>
       <w:pgSz w:w="11906" w:h="16838"/>
@@ -14,6 +543,356 @@
     </w:sectPr>
   </w:body>
 </w:document>
+</file>
+
+<file path=word/numbering.xml><?xml version="1.0" encoding="utf-8"?>
+<w:numbering xmlns:wpc="http://schemas.microsoft.com/office/word/2010/wordprocessingCanvas" xmlns:mc="http://schemas.openxmlformats.org/markup-compatibility/2006" xmlns:o="urn:schemas-microsoft-com:office:office" xmlns:r="http://schemas.openxmlformats.org/officeDocument/2006/relationships" xmlns:m="http://schemas.openxmlformats.org/officeDocument/2006/math" xmlns:v="urn:schemas-microsoft-com:vml" xmlns:wp14="http://schemas.microsoft.com/office/word/2010/wordprocessingDrawing" xmlns:wp="http://schemas.openxmlformats.org/drawingml/2006/wordprocessingDrawing" xmlns:w10="urn:schemas-microsoft-com:office:word" xmlns:w="http://schemas.openxmlformats.org/wordprocessingml/2006/main" xmlns:w14="http://schemas.microsoft.com/office/word/2010/wordml" xmlns:w15="http://schemas.microsoft.com/office/word/2012/wordml" xmlns:wpg="http://schemas.microsoft.com/office/word/2010/wordprocessingGroup" xmlns:wpi="http://schemas.microsoft.com/office/word/2010/wordprocessingInk" xmlns:wne="http://schemas.microsoft.com/office/word/2006/wordml" xmlns:wps="http://schemas.microsoft.com/office/word/2010/wordprocessingShape" mc:Ignorable="w14 w15 wp14">
+  <w:abstractNum w:abstractNumId="0">
+    <w:nsid w:val="4F20332E"/>
+    <w:multiLevelType w:val="hybridMultilevel"/>
+    <w:tmpl w:val="B0BA803A"/>
+    <w:lvl w:ilvl="0" w:tplc="84DC5B1C">
+      <w:numFmt w:val="bullet"/>
+      <w:lvlText w:val="-"/>
+      <w:lvlJc w:val="left"/>
+      <w:pPr>
+        <w:ind w:left="1080" w:hanging="360"/>
+      </w:pPr>
+      <w:rPr>
+        <w:rFonts w:ascii="Calibri" w:eastAsiaTheme="minorEastAsia" w:hAnsi="Calibri" w:cs="Calibri" w:hint="default"/>
+      </w:rPr>
+    </w:lvl>
+    <w:lvl w:ilvl="1" w:tplc="08090003" w:tentative="1">
+      <w:start w:val="1"/>
+      <w:numFmt w:val="bullet"/>
+      <w:lvlText w:val="o"/>
+      <w:lvlJc w:val="left"/>
+      <w:pPr>
+        <w:ind w:left="1800" w:hanging="360"/>
+      </w:pPr>
+      <w:rPr>
+        <w:rFonts w:ascii="Courier New" w:hAnsi="Courier New" w:cs="Courier New" w:hint="default"/>
+      </w:rPr>
+    </w:lvl>
+    <w:lvl w:ilvl="2" w:tplc="08090005" w:tentative="1">
+      <w:start w:val="1"/>
+      <w:numFmt w:val="bullet"/>
+      <w:lvlText w:val=""/>
+      <w:lvlJc w:val="left"/>
+      <w:pPr>
+        <w:ind w:left="2520" w:hanging="360"/>
+      </w:pPr>
+      <w:rPr>
+        <w:rFonts w:ascii="Wingdings" w:hAnsi="Wingdings" w:hint="default"/>
+      </w:rPr>
+    </w:lvl>
+    <w:lvl w:ilvl="3" w:tplc="08090001" w:tentative="1">
+      <w:start w:val="1"/>
+      <w:numFmt w:val="bullet"/>
+      <w:lvlText w:val=""/>
+      <w:lvlJc w:val="left"/>
+      <w:pPr>
+        <w:ind w:left="3240" w:hanging="360"/>
+      </w:pPr>
+      <w:rPr>
+        <w:rFonts w:ascii="Symbol" w:hAnsi="Symbol" w:hint="default"/>
+      </w:rPr>
+    </w:lvl>
+    <w:lvl w:ilvl="4" w:tplc="08090003" w:tentative="1">
+      <w:start w:val="1"/>
+      <w:numFmt w:val="bullet"/>
+      <w:lvlText w:val="o"/>
+      <w:lvlJc w:val="left"/>
+      <w:pPr>
+        <w:ind w:left="3960" w:hanging="360"/>
+      </w:pPr>
+      <w:rPr>
+        <w:rFonts w:ascii="Courier New" w:hAnsi="Courier New" w:cs="Courier New" w:hint="default"/>
+      </w:rPr>
+    </w:lvl>
+    <w:lvl w:ilvl="5" w:tplc="08090005" w:tentative="1">
+      <w:start w:val="1"/>
+      <w:numFmt w:val="bullet"/>
+      <w:lvlText w:val=""/>
+      <w:lvlJc w:val="left"/>
+      <w:pPr>
+        <w:ind w:left="4680" w:hanging="360"/>
+      </w:pPr>
+      <w:rPr>
+        <w:rFonts w:ascii="Wingdings" w:hAnsi="Wingdings" w:hint="default"/>
+      </w:rPr>
+    </w:lvl>
+    <w:lvl w:ilvl="6" w:tplc="08090001" w:tentative="1">
+      <w:start w:val="1"/>
+      <w:numFmt w:val="bullet"/>
+      <w:lvlText w:val=""/>
+      <w:lvlJc w:val="left"/>
+      <w:pPr>
+        <w:ind w:left="5400" w:hanging="360"/>
+      </w:pPr>
+      <w:rPr>
+        <w:rFonts w:ascii="Symbol" w:hAnsi="Symbol" w:hint="default"/>
+      </w:rPr>
+    </w:lvl>
+    <w:lvl w:ilvl="7" w:tplc="08090003" w:tentative="1">
+      <w:start w:val="1"/>
+      <w:numFmt w:val="bullet"/>
+      <w:lvlText w:val="o"/>
+      <w:lvlJc w:val="left"/>
+      <w:pPr>
+        <w:ind w:left="6120" w:hanging="360"/>
+      </w:pPr>
+      <w:rPr>
+        <w:rFonts w:ascii="Courier New" w:hAnsi="Courier New" w:cs="Courier New" w:hint="default"/>
+      </w:rPr>
+    </w:lvl>
+    <w:lvl w:ilvl="8" w:tplc="08090005" w:tentative="1">
+      <w:start w:val="1"/>
+      <w:numFmt w:val="bullet"/>
+      <w:lvlText w:val=""/>
+      <w:lvlJc w:val="left"/>
+      <w:pPr>
+        <w:ind w:left="6840" w:hanging="360"/>
+      </w:pPr>
+      <w:rPr>
+        <w:rFonts w:ascii="Wingdings" w:hAnsi="Wingdings" w:hint="default"/>
+      </w:rPr>
+    </w:lvl>
+  </w:abstractNum>
+  <w:abstractNum w:abstractNumId="1">
+    <w:nsid w:val="53622DEC"/>
+    <w:multiLevelType w:val="hybridMultilevel"/>
+    <w:tmpl w:val="DF80C0A4"/>
+    <w:lvl w:ilvl="0" w:tplc="2AAA3104">
+      <w:numFmt w:val="bullet"/>
+      <w:lvlText w:val="-"/>
+      <w:lvlJc w:val="left"/>
+      <w:pPr>
+        <w:ind w:left="720" w:hanging="360"/>
+      </w:pPr>
+      <w:rPr>
+        <w:rFonts w:ascii="Calibri" w:eastAsiaTheme="minorEastAsia" w:hAnsi="Calibri" w:cs="Calibri" w:hint="default"/>
+      </w:rPr>
+    </w:lvl>
+    <w:lvl w:ilvl="1" w:tplc="08090003" w:tentative="1">
+      <w:start w:val="1"/>
+      <w:numFmt w:val="bullet"/>
+      <w:lvlText w:val="o"/>
+      <w:lvlJc w:val="left"/>
+      <w:pPr>
+        <w:ind w:left="1440" w:hanging="360"/>
+      </w:pPr>
+      <w:rPr>
+        <w:rFonts w:ascii="Courier New" w:hAnsi="Courier New" w:cs="Courier New" w:hint="default"/>
+      </w:rPr>
+    </w:lvl>
+    <w:lvl w:ilvl="2" w:tplc="08090005" w:tentative="1">
+      <w:start w:val="1"/>
+      <w:numFmt w:val="bullet"/>
+      <w:lvlText w:val=""/>
+      <w:lvlJc w:val="left"/>
+      <w:pPr>
+        <w:ind w:left="2160" w:hanging="360"/>
+      </w:pPr>
+      <w:rPr>
+        <w:rFonts w:ascii="Wingdings" w:hAnsi="Wingdings" w:hint="default"/>
+      </w:rPr>
+    </w:lvl>
+    <w:lvl w:ilvl="3" w:tplc="08090001" w:tentative="1">
+      <w:start w:val="1"/>
+      <w:numFmt w:val="bullet"/>
+      <w:lvlText w:val=""/>
+      <w:lvlJc w:val="left"/>
+      <w:pPr>
+        <w:ind w:left="2880" w:hanging="360"/>
+      </w:pPr>
+      <w:rPr>
+        <w:rFonts w:ascii="Symbol" w:hAnsi="Symbol" w:hint="default"/>
+      </w:rPr>
+    </w:lvl>
+    <w:lvl w:ilvl="4" w:tplc="08090003" w:tentative="1">
+      <w:start w:val="1"/>
+      <w:numFmt w:val="bullet"/>
+      <w:lvlText w:val="o"/>
+      <w:lvlJc w:val="left"/>
+      <w:pPr>
+        <w:ind w:left="3600" w:hanging="360"/>
+      </w:pPr>
+      <w:rPr>
+        <w:rFonts w:ascii="Courier New" w:hAnsi="Courier New" w:cs="Courier New" w:hint="default"/>
+      </w:rPr>
+    </w:lvl>
+    <w:lvl w:ilvl="5" w:tplc="08090005" w:tentative="1">
+      <w:start w:val="1"/>
+      <w:numFmt w:val="bullet"/>
+      <w:lvlText w:val=""/>
+      <w:lvlJc w:val="left"/>
+      <w:pPr>
+        <w:ind w:left="4320" w:hanging="360"/>
+      </w:pPr>
+      <w:rPr>
+        <w:rFonts w:ascii="Wingdings" w:hAnsi="Wingdings" w:hint="default"/>
+      </w:rPr>
+    </w:lvl>
+    <w:lvl w:ilvl="6" w:tplc="08090001" w:tentative="1">
+      <w:start w:val="1"/>
+      <w:numFmt w:val="bullet"/>
+      <w:lvlText w:val=""/>
+      <w:lvlJc w:val="left"/>
+      <w:pPr>
+        <w:ind w:left="5040" w:hanging="360"/>
+      </w:pPr>
+      <w:rPr>
+        <w:rFonts w:ascii="Symbol" w:hAnsi="Symbol" w:hint="default"/>
+      </w:rPr>
+    </w:lvl>
+    <w:lvl w:ilvl="7" w:tplc="08090003" w:tentative="1">
+      <w:start w:val="1"/>
+      <w:numFmt w:val="bullet"/>
+      <w:lvlText w:val="o"/>
+      <w:lvlJc w:val="left"/>
+      <w:pPr>
+        <w:ind w:left="5760" w:hanging="360"/>
+      </w:pPr>
+      <w:rPr>
+        <w:rFonts w:ascii="Courier New" w:hAnsi="Courier New" w:cs="Courier New" w:hint="default"/>
+      </w:rPr>
+    </w:lvl>
+    <w:lvl w:ilvl="8" w:tplc="08090005" w:tentative="1">
+      <w:start w:val="1"/>
+      <w:numFmt w:val="bullet"/>
+      <w:lvlText w:val=""/>
+      <w:lvlJc w:val="left"/>
+      <w:pPr>
+        <w:ind w:left="6480" w:hanging="360"/>
+      </w:pPr>
+      <w:rPr>
+        <w:rFonts w:ascii="Wingdings" w:hAnsi="Wingdings" w:hint="default"/>
+      </w:rPr>
+    </w:lvl>
+  </w:abstractNum>
+  <w:abstractNum w:abstractNumId="2">
+    <w:nsid w:val="79B02BCF"/>
+    <w:multiLevelType w:val="hybridMultilevel"/>
+    <w:tmpl w:val="01DA6556"/>
+    <w:lvl w:ilvl="0" w:tplc="964EB15E">
+      <w:numFmt w:val="bullet"/>
+      <w:lvlText w:val="-"/>
+      <w:lvlJc w:val="left"/>
+      <w:pPr>
+        <w:ind w:left="720" w:hanging="360"/>
+      </w:pPr>
+      <w:rPr>
+        <w:rFonts w:ascii="Calibri" w:eastAsiaTheme="minorEastAsia" w:hAnsi="Calibri" w:cs="Calibri" w:hint="default"/>
+      </w:rPr>
+    </w:lvl>
+    <w:lvl w:ilvl="1" w:tplc="08090003" w:tentative="1">
+      <w:start w:val="1"/>
+      <w:numFmt w:val="bullet"/>
+      <w:lvlText w:val="o"/>
+      <w:lvlJc w:val="left"/>
+      <w:pPr>
+        <w:ind w:left="1440" w:hanging="360"/>
+      </w:pPr>
+      <w:rPr>
+        <w:rFonts w:ascii="Courier New" w:hAnsi="Courier New" w:cs="Courier New" w:hint="default"/>
+      </w:rPr>
+    </w:lvl>
+    <w:lvl w:ilvl="2" w:tplc="08090005" w:tentative="1">
+      <w:start w:val="1"/>
+      <w:numFmt w:val="bullet"/>
+      <w:lvlText w:val=""/>
+      <w:lvlJc w:val="left"/>
+      <w:pPr>
+        <w:ind w:left="2160" w:hanging="360"/>
+      </w:pPr>
+      <w:rPr>
+        <w:rFonts w:ascii="Wingdings" w:hAnsi="Wingdings" w:hint="default"/>
+      </w:rPr>
+    </w:lvl>
+    <w:lvl w:ilvl="3" w:tplc="08090001" w:tentative="1">
+      <w:start w:val="1"/>
+      <w:numFmt w:val="bullet"/>
+      <w:lvlText w:val=""/>
+      <w:lvlJc w:val="left"/>
+      <w:pPr>
+        <w:ind w:left="2880" w:hanging="360"/>
+      </w:pPr>
+      <w:rPr>
+        <w:rFonts w:ascii="Symbol" w:hAnsi="Symbol" w:hint="default"/>
+      </w:rPr>
+    </w:lvl>
+    <w:lvl w:ilvl="4" w:tplc="08090003" w:tentative="1">
+      <w:start w:val="1"/>
+      <w:numFmt w:val="bullet"/>
+      <w:lvlText w:val="o"/>
+      <w:lvlJc w:val="left"/>
+      <w:pPr>
+        <w:ind w:left="3600" w:hanging="360"/>
+      </w:pPr>
+      <w:rPr>
+        <w:rFonts w:ascii="Courier New" w:hAnsi="Courier New" w:cs="Courier New" w:hint="default"/>
+      </w:rPr>
+    </w:lvl>
+    <w:lvl w:ilvl="5" w:tplc="08090005" w:tentative="1">
+      <w:start w:val="1"/>
+      <w:numFmt w:val="bullet"/>
+      <w:lvlText w:val=""/>
+      <w:lvlJc w:val="left"/>
+      <w:pPr>
+        <w:ind w:left="4320" w:hanging="360"/>
+      </w:pPr>
+      <w:rPr>
+        <w:rFonts w:ascii="Wingdings" w:hAnsi="Wingdings" w:hint="default"/>
+      </w:rPr>
+    </w:lvl>
+    <w:lvl w:ilvl="6" w:tplc="08090001" w:tentative="1">
+      <w:start w:val="1"/>
+      <w:numFmt w:val="bullet"/>
+      <w:lvlText w:val=""/>
+      <w:lvlJc w:val="left"/>
+      <w:pPr>
+        <w:ind w:left="5040" w:hanging="360"/>
+      </w:pPr>
+      <w:rPr>
+        <w:rFonts w:ascii="Symbol" w:hAnsi="Symbol" w:hint="default"/>
+      </w:rPr>
+    </w:lvl>
+    <w:lvl w:ilvl="7" w:tplc="08090003" w:tentative="1">
+      <w:start w:val="1"/>
+      <w:numFmt w:val="bullet"/>
+      <w:lvlText w:val="o"/>
+      <w:lvlJc w:val="left"/>
+      <w:pPr>
+        <w:ind w:left="5760" w:hanging="360"/>
+      </w:pPr>
+      <w:rPr>
+        <w:rFonts w:ascii="Courier New" w:hAnsi="Courier New" w:cs="Courier New" w:hint="default"/>
+      </w:rPr>
+    </w:lvl>
+    <w:lvl w:ilvl="8" w:tplc="08090005" w:tentative="1">
+      <w:start w:val="1"/>
+      <w:numFmt w:val="bullet"/>
+      <w:lvlText w:val=""/>
+      <w:lvlJc w:val="left"/>
+      <w:pPr>
+        <w:ind w:left="6480" w:hanging="360"/>
+      </w:pPr>
+      <w:rPr>
+        <w:rFonts w:ascii="Wingdings" w:hAnsi="Wingdings" w:hint="default"/>
+      </w:rPr>
+    </w:lvl>
+  </w:abstractNum>
+  <w:num w:numId="1">
+    <w:abstractNumId w:val="1"/>
+  </w:num>
+  <w:num w:numId="2">
+    <w:abstractNumId w:val="0"/>
+  </w:num>
+  <w:num w:numId="3">
+    <w:abstractNumId w:val="2"/>
+  </w:num>
+</w:numbering>
 </file>
 
 <file path=word/styles.xml><?xml version="1.0" encoding="utf-8"?>
@@ -437,6 +1316,17 @@
     <w:semiHidden/>
     <w:unhideWhenUsed/>
   </w:style>
+  <w:style w:type="paragraph" w:styleId="ListParagraph">
+    <w:name w:val="List Paragraph"/>
+    <w:basedOn w:val="Normal"/>
+    <w:uiPriority w:val="34"/>
+    <w:qFormat/>
+    <w:rsid w:val="00BE0DC1"/>
+    <w:pPr>
+      <w:ind w:left="720"/>
+      <w:contextualSpacing/>
+    </w:pPr>
+  </w:style>
 </w:styles>
 </file>
 

</xml_diff>